<commit_message>
dodao komentar na nekoliko solid principa
</commit_message>
<xml_diff>
--- a/Diagram Klasa/Amphibian Klase (eng).docx
+++ b/Diagram Klasa/Amphibian Klase (eng).docx
@@ -119,7 +119,15 @@
         <w:pStyle w:val="Heading2"/>
       </w:pPr>
       <w:r>
-        <w:t>Class IssueList : Issue</w:t>
+        <w:t xml:space="preserve">Class </w:t>
+      </w:r>
+      <w:proofErr w:type="gramStart"/>
+      <w:r>
+        <w:t>IssueList :</w:t>
+      </w:r>
+      <w:proofErr w:type="gramEnd"/>
+      <w:r>
+        <w:t xml:space="preserve"> Issue</w:t>
       </w:r>
     </w:p>
     <w:p>
@@ -195,7 +203,15 @@
         <w:pStyle w:val="Heading2"/>
       </w:pPr>
       <w:r>
-        <w:t>Class IssueSingle : Issue</w:t>
+        <w:t xml:space="preserve">Class </w:t>
+      </w:r>
+      <w:proofErr w:type="gramStart"/>
+      <w:r>
+        <w:t>IssueSingle :</w:t>
+      </w:r>
+      <w:proofErr w:type="gramEnd"/>
+      <w:r>
+        <w:t xml:space="preserve"> Issue</w:t>
       </w:r>
     </w:p>
     <w:p>
@@ -569,7 +585,15 @@
         <w:pStyle w:val="Heading2"/>
       </w:pPr>
       <w:r>
-        <w:t>Class ProtectedComment : Comment</w:t>
+        <w:t xml:space="preserve">Class </w:t>
+      </w:r>
+      <w:proofErr w:type="gramStart"/>
+      <w:r>
+        <w:t>ProtectedComment :</w:t>
+      </w:r>
+      <w:proofErr w:type="gramEnd"/>
+      <w:r>
+        <w:t xml:space="preserve"> Comment</w:t>
       </w:r>
     </w:p>
     <w:p>
@@ -612,7 +636,15 @@
         <w:pStyle w:val="Heading2"/>
       </w:pPr>
       <w:r>
-        <w:t>Class EditableComment : Comment</w:t>
+        <w:t xml:space="preserve">Class </w:t>
+      </w:r>
+      <w:proofErr w:type="gramStart"/>
+      <w:r>
+        <w:t>EditableComment :</w:t>
+      </w:r>
+      <w:proofErr w:type="gramEnd"/>
+      <w:r>
+        <w:t xml:space="preserve"> Comment</w:t>
       </w:r>
     </w:p>
     <w:p>
@@ -782,10 +814,18 @@
         <w:pStyle w:val="Heading2"/>
       </w:pPr>
       <w:r>
-        <w:t>Class ProjectManager</w:t>
-      </w:r>
-      <w:r>
-        <w:t xml:space="preserve"> : Person</w:t>
+        <w:t xml:space="preserve">Class </w:t>
+      </w:r>
+      <w:proofErr w:type="gramStart"/>
+      <w:r>
+        <w:t>ProjectManager</w:t>
+      </w:r>
+      <w:r>
+        <w:t xml:space="preserve"> :</w:t>
+      </w:r>
+      <w:proofErr w:type="gramEnd"/>
+      <w:r>
+        <w:t xml:space="preserve"> Person</w:t>
       </w:r>
     </w:p>
     <w:p>
@@ -816,7 +856,15 @@
         <w:pStyle w:val="Heading2"/>
       </w:pPr>
       <w:r>
-        <w:t>Class User : Person</w:t>
+        <w:t xml:space="preserve">Class </w:t>
+      </w:r>
+      <w:proofErr w:type="gramStart"/>
+      <w:r>
+        <w:t>User :</w:t>
+      </w:r>
+      <w:proofErr w:type="gramEnd"/>
+      <w:r>
+        <w:t xml:space="preserve"> Person</w:t>
       </w:r>
     </w:p>
     <w:p>
@@ -879,12 +927,28 @@
         <w:pStyle w:val="Heading2"/>
       </w:pPr>
       <w:r>
-        <w:t>Class QualityAssurance : User</w:t>
-      </w:r>
-    </w:p>
-    <w:p>
-      <w:r>
-        <w:t>This is just the class representing the tester (Quality Assurance). It is derived from User because the qa can do the same things as an user, with the addition of being able to edit other people's comments and seeing private notes. It has no purpose other than providing info that the given person is a QA. All of the mentioned features are implemented in the actual GUI (Graphic User Interface) where it decides to hide/show features based on what type of user is using it</w:t>
+        <w:t xml:space="preserve">Class </w:t>
+      </w:r>
+      <w:proofErr w:type="gramStart"/>
+      <w:r>
+        <w:t>QualityAssurance :</w:t>
+      </w:r>
+      <w:proofErr w:type="gramEnd"/>
+      <w:r>
+        <w:t xml:space="preserve"> User</w:t>
+      </w:r>
+    </w:p>
+    <w:p>
+      <w:r>
+        <w:t xml:space="preserve">This is just the class representing the tester (Quality Assurance). It is derived from User because the qa can do the same things as </w:t>
+      </w:r>
+      <w:proofErr w:type="gramStart"/>
+      <w:r>
+        <w:t>an</w:t>
+      </w:r>
+      <w:proofErr w:type="gramEnd"/>
+      <w:r>
+        <w:t xml:space="preserve"> user, with the addition of being able to edit other people's comments and seeing private notes. It has no purpose other than providing info that the given person is a QA. All of the mentioned features are implemented in the actual GUI (Graphic User Interface) where it decides to hide/show features based on what type of user is using it</w:t>
       </w:r>
     </w:p>
     <w:p>
@@ -904,7 +968,15 @@
         <w:pStyle w:val="Heading2"/>
       </w:pPr>
       <w:r>
-        <w:t>Class Developer : QualityAssurance</w:t>
+        <w:t xml:space="preserve">Class </w:t>
+      </w:r>
+      <w:proofErr w:type="gramStart"/>
+      <w:r>
+        <w:t>Developer :</w:t>
+      </w:r>
+      <w:proofErr w:type="gramEnd"/>
+      <w:r>
+        <w:t xml:space="preserve"> QualityAssurance</w:t>
       </w:r>
     </w:p>
     <w:p>
@@ -1000,12 +1072,17 @@
         <w:t xml:space="preserve">Class </w:t>
       </w:r>
       <w:proofErr w:type="spellStart"/>
+      <w:proofErr w:type="gramStart"/>
       <w:r>
         <w:t>IssueHistory</w:t>
       </w:r>
       <w:proofErr w:type="spellEnd"/>
       <w:r>
-        <w:t xml:space="preserve"> : </w:t>
+        <w:t xml:space="preserve"> :</w:t>
+      </w:r>
+      <w:proofErr w:type="gramEnd"/>
+      <w:r>
+        <w:t xml:space="preserve"> </w:t>
       </w:r>
       <w:proofErr w:type="spellStart"/>
       <w:r>
@@ -1231,12 +1308,17 @@
         <w:t xml:space="preserve">Class </w:t>
       </w:r>
       <w:proofErr w:type="spellStart"/>
+      <w:proofErr w:type="gramStart"/>
       <w:r>
         <w:t>CommentHistory</w:t>
       </w:r>
       <w:proofErr w:type="spellEnd"/>
       <w:r>
-        <w:t xml:space="preserve"> : </w:t>
+        <w:t xml:space="preserve"> :</w:t>
+      </w:r>
+      <w:proofErr w:type="gramEnd"/>
+      <w:r>
+        <w:t xml:space="preserve"> </w:t>
       </w:r>
       <w:proofErr w:type="spellStart"/>
       <w:r>
@@ -2329,10 +2411,12 @@
         <w:t xml:space="preserve"> and it is used to track all of the folders and issues in the given project. </w:t>
       </w:r>
       <w:proofErr w:type="spellStart"/>
+      <w:proofErr w:type="gramStart"/>
       <w:r>
         <w:t>Lets</w:t>
       </w:r>
       <w:proofErr w:type="spellEnd"/>
+      <w:proofErr w:type="gramEnd"/>
       <w:r>
         <w:t xml:space="preserve"> say the user of Amphibian is a gaming company</w:t>
       </w:r>
@@ -2699,6 +2783,7 @@
       <w:pPr>
         <w:pStyle w:val="Heading2"/>
       </w:pPr>
+      <w:proofErr w:type="gramStart"/>
       <w:r>
         <w:t xml:space="preserve">Class  </w:t>
       </w:r>
@@ -2707,6 +2792,7 @@
         <w:t>CommentProxy</w:t>
       </w:r>
       <w:proofErr w:type="spellEnd"/>
+      <w:proofErr w:type="gramEnd"/>
     </w:p>
     <w:p>
       <w:r>
@@ -2993,18 +3079,88 @@
       <w:r>
         <w:t xml:space="preserve"> form (when this is accessed it will open up the last viewed IssueProxy)</w:t>
       </w:r>
+    </w:p>
+    <w:p>
+      <w:pPr>
+        <w:ind w:left="360"/>
+      </w:pPr>
+    </w:p>
+    <w:p>
+      <w:pPr>
+        <w:pStyle w:val="Heading1"/>
+      </w:pPr>
+      <w:r>
+        <w:t>SOLID Object Oriented Design Principles</w:t>
+      </w:r>
+    </w:p>
+    <w:p>
+      <w:pPr>
+        <w:pStyle w:val="Heading2"/>
+      </w:pPr>
+      <w:r>
+        <w:t>Single Responsibility Principle</w:t>
+      </w:r>
+    </w:p>
+    <w:p>
+      <w:r>
+        <w:t>This principle states that a class should have only one single responsibility, which as we see is present in the current classes. Each of the core classes serves only to store some basic data related to the object. The additional data and operations over those classes are implemented in other classes linked to those</w:t>
+      </w:r>
+    </w:p>
+    <w:p>
+      <w:pPr>
+        <w:pStyle w:val="Heading2"/>
+      </w:pPr>
+      <w:r>
+        <w:t xml:space="preserve">Open/Closed </w:t>
+      </w:r>
+      <w:proofErr w:type="spellStart"/>
+      <w:r>
+        <w:t>Prinpciple</w:t>
+      </w:r>
+      <w:proofErr w:type="spellEnd"/>
+    </w:p>
+    <w:p>
+      <w:r>
+        <w:t>Software should be open for extension but closed for modification has kind of been fulfilled. If we want to add new features the current classes have been created in a way which allows that without having to modify the code too much. If we want a new user type it can be attacked to the Person Tree, a new comment type, it can be attached to either of the derived comment classes. If we want to build in a login system it can be attached to the GUI or the person class can have an interface which does that</w:t>
+      </w:r>
+    </w:p>
+    <w:p>
+      <w:pPr>
+        <w:pStyle w:val="Heading2"/>
+      </w:pPr>
+      <w:proofErr w:type="spellStart"/>
+      <w:r>
+        <w:t>Liskov</w:t>
+      </w:r>
+      <w:proofErr w:type="spellEnd"/>
+      <w:r>
+        <w:t xml:space="preserve"> Substitution Principle</w:t>
+      </w:r>
+    </w:p>
+    <w:p>
+      <w:r>
+        <w:t xml:space="preserve">The only case where this is not possible is if you want to switch between the Project Manager and the Users, because users can comment, create reports </w:t>
+      </w:r>
+      <w:proofErr w:type="spellStart"/>
+      <w:r>
+        <w:t>etc</w:t>
+      </w:r>
+      <w:proofErr w:type="spellEnd"/>
+      <w:r>
+        <w:t xml:space="preserve"> and the PM cannot, the pm can do some things the </w:t>
+      </w:r>
+      <w:proofErr w:type="spellStart"/>
+      <w:r>
+        <w:t>ussers</w:t>
+      </w:r>
+      <w:proofErr w:type="spellEnd"/>
+      <w:r>
+        <w:t xml:space="preserve"> cannot. This is not managed within those classes themselves</w:t>
+      </w:r>
+    </w:p>
+    <w:p>
       <w:bookmarkStart w:id="0" w:name="_GoBack"/>
       <w:bookmarkEnd w:id="0"/>
-    </w:p>
-    <w:p>
-      <w:pPr>
-        <w:ind w:left="360"/>
-      </w:pPr>
-    </w:p>
-    <w:p>
-      <w:pPr>
-        <w:ind w:left="360"/>
-      </w:pPr>
     </w:p>
     <w:sectPr>
       <w:pgSz w:w="11906" w:h="16838"/>

</xml_diff>

<commit_message>
Ispravke na diagramu klasa
</commit_message>
<xml_diff>
--- a/Diagram Klasa/Amphibian Klase (eng).docx
+++ b/Diagram Klasa/Amphibian Klase (eng).docx
@@ -2308,6 +2308,9 @@
       </w:r>
     </w:p>
     <w:p>
+      <w:pPr>
+        <w:jc w:val="center"/>
+      </w:pPr>
       <w:r>
         <w:rPr>
           <w:noProof/>
@@ -2315,8 +2318,8 @@
         </w:rPr>
         <w:drawing>
           <wp:inline distT="0" distB="0" distL="0" distR="0">
-            <wp:extent cx="5760720" cy="2604770"/>
-            <wp:effectExtent l="0" t="0" r="0" b="5080"/>
+            <wp:extent cx="4498427" cy="4896709"/>
+            <wp:effectExtent l="0" t="0" r="0" b="0"/>
             <wp:docPr id="1" name="Picture 1"/>
             <wp:cNvGraphicFramePr>
               <a:graphicFrameLocks xmlns:a="http://schemas.openxmlformats.org/drawingml/2006/main" noChangeAspect="1"/>
@@ -2343,7 +2346,7 @@
                   <pic:spPr>
                     <a:xfrm>
                       <a:off x="0" y="0"/>
-                      <a:ext cx="5760720" cy="2604770"/>
+                      <a:ext cx="4517783" cy="4917779"/>
                     </a:xfrm>
                     <a:prstGeom prst="rect">
                       <a:avLst/>
@@ -2355,813 +2358,818 @@
           </wp:inline>
         </w:drawing>
       </w:r>
-    </w:p>
-    <w:p>
-      <w:r>
-        <w:t>The same image is located in the folder in which this document is under the name “Core and Shell Class Diagram.jpg”</w:t>
-      </w:r>
-    </w:p>
-    <w:p>
-      <w:pPr>
-        <w:pStyle w:val="Heading1"/>
-      </w:pPr>
-      <w:r>
-        <w:t>GUI Classes and Forms</w:t>
-      </w:r>
-      <w:r>
-        <w:t xml:space="preserve"> </w:t>
-      </w:r>
-    </w:p>
-    <w:p>
-      <w:r>
-        <w:t>To avoid creating new classes or using the core ones the GUI will use proxy classes which are pointing towards the Issues and Comments, the Person tree is the only one directly accessed by the user interface. As said, the proxy classes are</w:t>
-      </w:r>
-    </w:p>
-    <w:p>
-      <w:pPr>
-        <w:pStyle w:val="Heading2"/>
-      </w:pPr>
-      <w:r>
-        <w:t xml:space="preserve">Class </w:t>
-      </w:r>
-      <w:proofErr w:type="spellStart"/>
-      <w:r>
-        <w:t>IssueProxy</w:t>
-      </w:r>
-      <w:proofErr w:type="spellEnd"/>
-    </w:p>
-    <w:p>
-      <w:r>
-        <w:t xml:space="preserve">In order for this to work as intended, a predefined </w:t>
-      </w:r>
-      <w:proofErr w:type="spellStart"/>
-      <w:r>
-        <w:t>IssueList</w:t>
-      </w:r>
-      <w:proofErr w:type="spellEnd"/>
-      <w:r>
-        <w:t xml:space="preserve"> has to exist which is named after the monitored project, the name of the variable is </w:t>
-      </w:r>
-      <w:proofErr w:type="spellStart"/>
-      <w:r>
-        <w:t>globalIssueList</w:t>
-      </w:r>
-      <w:proofErr w:type="spellEnd"/>
-      <w:r>
-        <w:t xml:space="preserve"> and it is used to track all of the folders and issues in the given project. </w:t>
-      </w:r>
-      <w:proofErr w:type="spellStart"/>
-      <w:proofErr w:type="gramStart"/>
-      <w:r>
-        <w:t>Lets</w:t>
-      </w:r>
-      <w:proofErr w:type="spellEnd"/>
-      <w:proofErr w:type="gramEnd"/>
-      <w:r>
-        <w:t xml:space="preserve"> say the user of Amphibian is a gaming company</w:t>
-      </w:r>
-      <w:r>
-        <w:t xml:space="preserve">, </w:t>
-      </w:r>
-      <w:proofErr w:type="spellStart"/>
-      <w:r>
-        <w:t>globalIssueList</w:t>
-      </w:r>
-      <w:proofErr w:type="spellEnd"/>
-      <w:r>
-        <w:t xml:space="preserve"> will be named after the tracked game and it will contain all of the issues related to that game</w:t>
-      </w:r>
-    </w:p>
-    <w:p>
-      <w:pPr>
-        <w:pStyle w:val="ListParagraph"/>
-        <w:numPr>
-          <w:ilvl w:val="0"/>
-          <w:numId w:val="1"/>
-        </w:numPr>
-      </w:pPr>
-      <w:r>
-        <w:lastRenderedPageBreak/>
-        <w:t>Public constructor and destructor</w:t>
-      </w:r>
-    </w:p>
-    <w:p>
-      <w:pPr>
-        <w:pStyle w:val="ListParagraph"/>
-        <w:numPr>
-          <w:ilvl w:val="0"/>
-          <w:numId w:val="1"/>
-        </w:numPr>
-      </w:pPr>
-      <w:r>
-        <w:t xml:space="preserve">Private Issue </w:t>
-      </w:r>
-      <w:proofErr w:type="spellStart"/>
-      <w:r>
-        <w:t>viewedIssue</w:t>
-      </w:r>
-      <w:proofErr w:type="spellEnd"/>
-    </w:p>
-    <w:p>
-      <w:pPr>
-        <w:pStyle w:val="ListParagraph"/>
-        <w:numPr>
-          <w:ilvl w:val="0"/>
-          <w:numId w:val="1"/>
-        </w:numPr>
-      </w:pPr>
-      <w:r>
-        <w:t xml:space="preserve">Public Constructor: public </w:t>
-      </w:r>
-      <w:proofErr w:type="spellStart"/>
-      <w:r>
-        <w:t>IssueProxy</w:t>
-      </w:r>
-      <w:proofErr w:type="spellEnd"/>
-      <w:r>
-        <w:t xml:space="preserve"> (Issue vi)</w:t>
-      </w:r>
-    </w:p>
-    <w:p>
-      <w:pPr>
-        <w:pStyle w:val="ListParagraph"/>
-        <w:numPr>
-          <w:ilvl w:val="0"/>
-          <w:numId w:val="2"/>
-        </w:numPr>
-      </w:pPr>
-      <w:r>
-        <w:t xml:space="preserve">If vi is specified then </w:t>
-      </w:r>
-      <w:proofErr w:type="spellStart"/>
-      <w:r>
-        <w:t>viewedIssue</w:t>
-      </w:r>
-      <w:proofErr w:type="spellEnd"/>
-      <w:r>
-        <w:t xml:space="preserve"> becomes that, if not, </w:t>
-      </w:r>
-      <w:proofErr w:type="spellStart"/>
-      <w:r>
-        <w:t>viewedIssue</w:t>
-      </w:r>
-      <w:proofErr w:type="spellEnd"/>
-      <w:r>
-        <w:t xml:space="preserve"> becomes the </w:t>
-      </w:r>
-      <w:proofErr w:type="spellStart"/>
-      <w:r>
-        <w:t>globalIssueList</w:t>
-      </w:r>
-      <w:proofErr w:type="spellEnd"/>
-    </w:p>
-    <w:p>
-      <w:pPr>
-        <w:pStyle w:val="ListParagraph"/>
-        <w:numPr>
-          <w:ilvl w:val="0"/>
-          <w:numId w:val="1"/>
-        </w:numPr>
-      </w:pPr>
-      <w:r>
-        <w:t xml:space="preserve">Public method </w:t>
-      </w:r>
-      <w:proofErr w:type="spellStart"/>
-      <w:r>
-        <w:t>getName</w:t>
-      </w:r>
-      <w:proofErr w:type="spellEnd"/>
-    </w:p>
-    <w:p>
-      <w:pPr>
-        <w:pStyle w:val="ListParagraph"/>
-        <w:numPr>
-          <w:ilvl w:val="0"/>
-          <w:numId w:val="2"/>
-        </w:numPr>
-      </w:pPr>
-      <w:r>
-        <w:t>Returns the name of the viewed issue</w:t>
-      </w:r>
-    </w:p>
-    <w:p>
-      <w:pPr>
-        <w:pStyle w:val="ListParagraph"/>
-        <w:numPr>
-          <w:ilvl w:val="0"/>
-          <w:numId w:val="1"/>
-        </w:numPr>
-      </w:pPr>
-      <w:r>
-        <w:t xml:space="preserve">Public method </w:t>
-      </w:r>
-      <w:proofErr w:type="spellStart"/>
-      <w:r>
-        <w:t>getSubIssues</w:t>
-      </w:r>
-      <w:proofErr w:type="spellEnd"/>
-    </w:p>
-    <w:p>
-      <w:pPr>
-        <w:pStyle w:val="ListParagraph"/>
-        <w:numPr>
-          <w:ilvl w:val="0"/>
-          <w:numId w:val="2"/>
-        </w:numPr>
-      </w:pPr>
-      <w:r>
-        <w:t xml:space="preserve">Gets the issues contained in </w:t>
-      </w:r>
-      <w:proofErr w:type="spellStart"/>
-      <w:r>
-        <w:t>IssueList</w:t>
-      </w:r>
-      <w:proofErr w:type="spellEnd"/>
-      <w:r>
-        <w:t xml:space="preserve"> if that is the tracked Issue, if not, will return a null value</w:t>
-      </w:r>
-    </w:p>
-    <w:p>
-      <w:pPr>
-        <w:pStyle w:val="ListParagraph"/>
-        <w:numPr>
-          <w:ilvl w:val="0"/>
-          <w:numId w:val="1"/>
-        </w:numPr>
-      </w:pPr>
-      <w:r>
-        <w:t xml:space="preserve">Public method </w:t>
-      </w:r>
-      <w:proofErr w:type="spellStart"/>
-      <w:r>
-        <w:t>newIssue</w:t>
-      </w:r>
-      <w:proofErr w:type="spellEnd"/>
-    </w:p>
-    <w:p>
-      <w:pPr>
-        <w:pStyle w:val="ListParagraph"/>
-        <w:numPr>
-          <w:ilvl w:val="0"/>
-          <w:numId w:val="2"/>
-        </w:numPr>
-      </w:pPr>
-      <w:r>
-        <w:t xml:space="preserve">Will check if the Person calling is of type User or derived from it. If that is the case the function checks if </w:t>
-      </w:r>
-      <w:proofErr w:type="spellStart"/>
-      <w:r>
-        <w:t>viewedIssue</w:t>
-      </w:r>
-      <w:proofErr w:type="spellEnd"/>
-      <w:r>
-        <w:t xml:space="preserve"> is of type </w:t>
-      </w:r>
-      <w:proofErr w:type="spellStart"/>
-      <w:r>
-        <w:t>IssueList</w:t>
-      </w:r>
-      <w:proofErr w:type="spellEnd"/>
-      <w:r>
-        <w:t>, if so it will show the form for creating a new issue</w:t>
-      </w:r>
-    </w:p>
-    <w:p>
-      <w:pPr>
-        <w:pStyle w:val="ListParagraph"/>
-        <w:numPr>
-          <w:ilvl w:val="0"/>
-          <w:numId w:val="1"/>
-        </w:numPr>
-      </w:pPr>
-      <w:r>
-        <w:t xml:space="preserve">Public method </w:t>
-      </w:r>
-      <w:proofErr w:type="spellStart"/>
-      <w:r>
-        <w:t>getComments</w:t>
-      </w:r>
-      <w:proofErr w:type="spellEnd"/>
-      <w:r>
-        <w:t>(</w:t>
-      </w:r>
-      <w:proofErr w:type="spellStart"/>
-      <w:r>
-        <w:t>int</w:t>
-      </w:r>
-      <w:proofErr w:type="spellEnd"/>
-      <w:r>
-        <w:t xml:space="preserve"> page) -&gt; List&lt;</w:t>
-      </w:r>
-      <w:proofErr w:type="spellStart"/>
-      <w:r>
-        <w:t>CommentProxy</w:t>
-      </w:r>
-      <w:proofErr w:type="spellEnd"/>
-      <w:r>
-        <w:t>&gt;</w:t>
-      </w:r>
-    </w:p>
-    <w:p>
-      <w:pPr>
-        <w:pStyle w:val="ListParagraph"/>
-        <w:numPr>
-          <w:ilvl w:val="0"/>
-          <w:numId w:val="2"/>
-        </w:numPr>
-      </w:pPr>
-      <w:r>
-        <w:t xml:space="preserve">First checks if </w:t>
-      </w:r>
-      <w:proofErr w:type="spellStart"/>
-      <w:r>
-        <w:t>viewedIssue</w:t>
-      </w:r>
-      <w:proofErr w:type="spellEnd"/>
-      <w:r>
-        <w:t xml:space="preserve"> is of type </w:t>
-      </w:r>
-      <w:proofErr w:type="spellStart"/>
-      <w:r>
-        <w:t>SingleIssue</w:t>
-      </w:r>
-      <w:proofErr w:type="spellEnd"/>
-      <w:r>
-        <w:t xml:space="preserve"> and if that is the case it will get a list of comment proxies. </w:t>
-      </w:r>
-    </w:p>
-    <w:p>
-      <w:pPr>
-        <w:pStyle w:val="ListParagraph"/>
-        <w:numPr>
-          <w:ilvl w:val="0"/>
-          <w:numId w:val="2"/>
-        </w:numPr>
-      </w:pPr>
-      <w:r>
-        <w:t>Depending on the given integer it will give different sets of comments, for example if page==1 then the first 10 comments in that issue are displayed, if page ==3 then comments 21-30 are displayed</w:t>
-      </w:r>
-    </w:p>
-    <w:p>
-      <w:pPr>
-        <w:pStyle w:val="ListParagraph"/>
-        <w:numPr>
-          <w:ilvl w:val="0"/>
-          <w:numId w:val="1"/>
-        </w:numPr>
-      </w:pPr>
-      <w:r>
-        <w:t xml:space="preserve">Public method </w:t>
-      </w:r>
-      <w:proofErr w:type="spellStart"/>
-      <w:r>
-        <w:t>editIssue</w:t>
-      </w:r>
-      <w:proofErr w:type="spellEnd"/>
-    </w:p>
-    <w:p>
-      <w:pPr>
-        <w:pStyle w:val="ListParagraph"/>
-        <w:numPr>
-          <w:ilvl w:val="0"/>
-          <w:numId w:val="2"/>
-        </w:numPr>
-      </w:pPr>
-      <w:r>
-        <w:t xml:space="preserve">Checks if the Person meets the criteria and opens the edit form. When done it will first save the </w:t>
-      </w:r>
-      <w:proofErr w:type="spellStart"/>
-      <w:r>
-        <w:t>viewedIssue</w:t>
-      </w:r>
-      <w:proofErr w:type="spellEnd"/>
-      <w:r>
-        <w:t xml:space="preserve"> into the history and then replace the data with the ones in the edit form</w:t>
-      </w:r>
-    </w:p>
-    <w:p>
-      <w:pPr>
-        <w:pStyle w:val="ListParagraph"/>
-        <w:numPr>
-          <w:ilvl w:val="0"/>
-          <w:numId w:val="1"/>
-        </w:numPr>
-      </w:pPr>
-      <w:r>
-        <w:t xml:space="preserve">Public method </w:t>
-      </w:r>
-      <w:proofErr w:type="spellStart"/>
-      <w:r>
-        <w:t>getRelated</w:t>
-      </w:r>
-      <w:proofErr w:type="spellEnd"/>
-      <w:r>
-        <w:t xml:space="preserve"> -&gt; List&lt;</w:t>
-      </w:r>
-      <w:proofErr w:type="spellStart"/>
-      <w:r>
-        <w:t>SingleIssue</w:t>
-      </w:r>
-      <w:proofErr w:type="spellEnd"/>
-      <w:r>
-        <w:t>&gt;</w:t>
-      </w:r>
-    </w:p>
-    <w:p>
-      <w:pPr>
-        <w:pStyle w:val="ListParagraph"/>
-        <w:numPr>
-          <w:ilvl w:val="0"/>
-          <w:numId w:val="2"/>
-        </w:numPr>
-      </w:pPr>
-      <w:r>
-        <w:t>Gets the related issues to this one</w:t>
-      </w:r>
-    </w:p>
-    <w:p>
-      <w:pPr>
-        <w:pStyle w:val="Heading2"/>
-      </w:pPr>
-      <w:proofErr w:type="gramStart"/>
-      <w:r>
-        <w:t xml:space="preserve">Class  </w:t>
-      </w:r>
-      <w:proofErr w:type="spellStart"/>
-      <w:r>
-        <w:t>CommentProxy</w:t>
-      </w:r>
-      <w:proofErr w:type="spellEnd"/>
-      <w:proofErr w:type="gramEnd"/>
-    </w:p>
-    <w:p>
-      <w:r>
-        <w:t xml:space="preserve">Same as the </w:t>
-      </w:r>
-      <w:proofErr w:type="spellStart"/>
-      <w:r>
-        <w:t>IssueProxy</w:t>
-      </w:r>
-      <w:proofErr w:type="spellEnd"/>
-      <w:r>
-        <w:t xml:space="preserve"> but for comments, no need to type down the methods as you can probably assume which ones are in here</w:t>
-      </w:r>
-    </w:p>
-    <w:p>
-      <w:r>
-        <w:t>The proxies are sort of the control part of the system which transfers the orders from the forms to the shell and therefore influences that and the core, now for the forms, I will just quickly go over them</w:t>
-      </w:r>
-    </w:p>
-    <w:p>
-      <w:pPr>
-        <w:pStyle w:val="Heading2"/>
-      </w:pPr>
-      <w:r>
-        <w:t xml:space="preserve">Form </w:t>
-      </w:r>
-      <w:proofErr w:type="spellStart"/>
-      <w:r>
-        <w:t>NewIssue</w:t>
-      </w:r>
-      <w:proofErr w:type="spellEnd"/>
-    </w:p>
-    <w:p>
-      <w:pPr>
-        <w:pStyle w:val="ListParagraph"/>
-        <w:numPr>
-          <w:ilvl w:val="0"/>
-          <w:numId w:val="1"/>
-        </w:numPr>
-      </w:pPr>
-      <w:r>
-        <w:t xml:space="preserve">Just a form used to input data about the new issue, it is called by the </w:t>
-      </w:r>
-      <w:proofErr w:type="spellStart"/>
-      <w:r>
-        <w:t>IssueProxy</w:t>
-      </w:r>
-      <w:proofErr w:type="spellEnd"/>
-      <w:r>
-        <w:t xml:space="preserve"> and till this form is closed the thread of the </w:t>
-      </w:r>
-      <w:proofErr w:type="spellStart"/>
-      <w:r>
-        <w:t>IssueProxy</w:t>
-      </w:r>
-      <w:proofErr w:type="spellEnd"/>
-      <w:r>
-        <w:t xml:space="preserve"> will wait. When it is closed the data is verified and the </w:t>
-      </w:r>
-      <w:proofErr w:type="spellStart"/>
-      <w:r>
-        <w:t>IssueProxy</w:t>
-      </w:r>
-      <w:proofErr w:type="spellEnd"/>
-      <w:r>
-        <w:t xml:space="preserve"> saves the data</w:t>
-      </w:r>
-    </w:p>
-    <w:p>
-      <w:pPr>
-        <w:pStyle w:val="ListParagraph"/>
-        <w:numPr>
-          <w:ilvl w:val="0"/>
-          <w:numId w:val="1"/>
-        </w:numPr>
-      </w:pPr>
-      <w:r>
-        <w:t>To simplify things the same form can be used to edit, just add a Boolean to the constructor</w:t>
-      </w:r>
-    </w:p>
-    <w:p>
-      <w:pPr>
-        <w:pStyle w:val="Heading2"/>
-      </w:pPr>
-      <w:r>
-        <w:t xml:space="preserve">Form </w:t>
-      </w:r>
-      <w:proofErr w:type="spellStart"/>
-      <w:r>
-        <w:t>NewComment</w:t>
-      </w:r>
-      <w:proofErr w:type="spellEnd"/>
-    </w:p>
-    <w:p>
-      <w:pPr>
-        <w:pStyle w:val="ListParagraph"/>
-        <w:numPr>
-          <w:ilvl w:val="0"/>
-          <w:numId w:val="1"/>
-        </w:numPr>
-      </w:pPr>
-      <w:r>
-        <w:t xml:space="preserve">Same as </w:t>
-      </w:r>
-      <w:proofErr w:type="spellStart"/>
-      <w:r>
-        <w:t>NewIssue</w:t>
-      </w:r>
-      <w:proofErr w:type="spellEnd"/>
-      <w:r>
-        <w:t xml:space="preserve"> but uses the </w:t>
-      </w:r>
-      <w:proofErr w:type="spellStart"/>
-      <w:r>
-        <w:t>CommentProxy</w:t>
-      </w:r>
-      <w:proofErr w:type="spellEnd"/>
-    </w:p>
-    <w:p>
-      <w:pPr>
-        <w:pStyle w:val="Heading2"/>
-      </w:pPr>
-      <w:r>
-        <w:t xml:space="preserve">Form </w:t>
-      </w:r>
-      <w:proofErr w:type="spellStart"/>
-      <w:r>
-        <w:t>SearchForm</w:t>
-      </w:r>
-      <w:proofErr w:type="spellEnd"/>
-    </w:p>
-    <w:p>
-      <w:pPr>
-        <w:pStyle w:val="ListParagraph"/>
-        <w:numPr>
-          <w:ilvl w:val="0"/>
-          <w:numId w:val="1"/>
-        </w:numPr>
-      </w:pPr>
-      <w:r>
-        <w:t xml:space="preserve">Contains filters and the result </w:t>
-      </w:r>
-      <w:proofErr w:type="spellStart"/>
-      <w:r>
-        <w:t>datagridview</w:t>
-      </w:r>
-      <w:proofErr w:type="spellEnd"/>
-      <w:r>
-        <w:t xml:space="preserve">. When the search button is pressed the form accesses the class </w:t>
-      </w:r>
-      <w:proofErr w:type="spellStart"/>
-      <w:r>
-        <w:t>IssueContainer</w:t>
-      </w:r>
-      <w:proofErr w:type="spellEnd"/>
-      <w:r>
-        <w:t xml:space="preserve"> and uses its methods to get the issue list which matches the filters, then displays that in the </w:t>
-      </w:r>
-      <w:proofErr w:type="spellStart"/>
-      <w:r>
-        <w:t>DataGridView</w:t>
-      </w:r>
-      <w:proofErr w:type="spellEnd"/>
-    </w:p>
-    <w:p>
-      <w:pPr>
-        <w:pStyle w:val="ListParagraph"/>
-        <w:numPr>
-          <w:ilvl w:val="0"/>
-          <w:numId w:val="1"/>
-        </w:numPr>
-      </w:pPr>
-      <w:r>
-        <w:lastRenderedPageBreak/>
-        <w:t xml:space="preserve">When the users selects an item in the </w:t>
-      </w:r>
-      <w:proofErr w:type="spellStart"/>
-      <w:r>
-        <w:t>DataGridView</w:t>
-      </w:r>
-      <w:proofErr w:type="spellEnd"/>
-      <w:r>
-        <w:t xml:space="preserve"> the </w:t>
-      </w:r>
-      <w:proofErr w:type="spellStart"/>
-      <w:r>
-        <w:t>IssueProxy</w:t>
-      </w:r>
-      <w:proofErr w:type="spellEnd"/>
-      <w:r>
-        <w:t xml:space="preserve"> is set to that one and the form </w:t>
-      </w:r>
-      <w:proofErr w:type="spellStart"/>
-      <w:r>
-        <w:t>ViewIssue</w:t>
-      </w:r>
-      <w:proofErr w:type="spellEnd"/>
-      <w:r>
-        <w:t xml:space="preserve"> is opened</w:t>
-      </w:r>
-    </w:p>
-    <w:p>
-      <w:pPr>
-        <w:pStyle w:val="Heading2"/>
-      </w:pPr>
-      <w:r>
-        <w:t xml:space="preserve">Form </w:t>
-      </w:r>
-      <w:proofErr w:type="spellStart"/>
-      <w:r>
-        <w:t>ViewIssue</w:t>
-      </w:r>
-      <w:proofErr w:type="spellEnd"/>
-    </w:p>
-    <w:p>
-      <w:pPr>
-        <w:pStyle w:val="ListParagraph"/>
-        <w:numPr>
-          <w:ilvl w:val="0"/>
-          <w:numId w:val="1"/>
-        </w:numPr>
-      </w:pPr>
-      <w:r>
-        <w:t xml:space="preserve">Opens up the proxy specified in a separate form with all of its </w:t>
-      </w:r>
-      <w:proofErr w:type="spellStart"/>
-      <w:r>
-        <w:t>commets</w:t>
-      </w:r>
-      <w:proofErr w:type="spellEnd"/>
-      <w:r>
-        <w:t xml:space="preserve"> (</w:t>
-      </w:r>
-      <w:proofErr w:type="spellStart"/>
-      <w:r>
-        <w:t>commentProxies</w:t>
-      </w:r>
-      <w:proofErr w:type="spellEnd"/>
-      <w:r>
-        <w:t>) and related issues</w:t>
-      </w:r>
-    </w:p>
-    <w:p>
-      <w:pPr>
-        <w:pStyle w:val="ListParagraph"/>
-        <w:numPr>
-          <w:ilvl w:val="0"/>
-          <w:numId w:val="1"/>
-        </w:numPr>
-      </w:pPr>
-      <w:r>
-        <w:t>Contains buttons used to navigate through the comments and edit/view the subtasks and the open issue</w:t>
-      </w:r>
-    </w:p>
-    <w:p>
-      <w:pPr>
-        <w:pStyle w:val="Heading2"/>
-      </w:pPr>
-      <w:r>
-        <w:t xml:space="preserve">Form </w:t>
-      </w:r>
-      <w:proofErr w:type="spellStart"/>
-      <w:r>
-        <w:t>MainForm</w:t>
-      </w:r>
-      <w:proofErr w:type="spellEnd"/>
-    </w:p>
-    <w:p>
-      <w:pPr>
-        <w:pStyle w:val="ListParagraph"/>
-        <w:numPr>
-          <w:ilvl w:val="0"/>
-          <w:numId w:val="1"/>
-        </w:numPr>
-      </w:pPr>
-      <w:r>
-        <w:t xml:space="preserve">Shows features based on which type of user is currently viewing it, multiple versions of this form can be open at a time and they contain links towards the search form and the </w:t>
-      </w:r>
-      <w:proofErr w:type="spellStart"/>
-      <w:r>
-        <w:t>ViewIssue</w:t>
-      </w:r>
-      <w:proofErr w:type="spellEnd"/>
-      <w:r>
-        <w:t xml:space="preserve"> form (when this is accessed it will open up the last viewed IssueProxy)</w:t>
-      </w:r>
-    </w:p>
-    <w:p>
-      <w:pPr>
-        <w:ind w:left="360"/>
-      </w:pPr>
-    </w:p>
-    <w:p>
-      <w:pPr>
-        <w:pStyle w:val="Heading1"/>
-      </w:pPr>
-      <w:r>
-        <w:t>SOLID Object Oriented Design Principles</w:t>
-      </w:r>
-    </w:p>
-    <w:p>
-      <w:pPr>
-        <w:pStyle w:val="Heading2"/>
-      </w:pPr>
-      <w:r>
-        <w:t>Single Responsibility Principle</w:t>
-      </w:r>
-    </w:p>
-    <w:p>
-      <w:r>
-        <w:t>This principle states that a class should have only one single responsibility, which as we see is present in the current classes. Each of the core classes serves only to store some basic data related to the object. The additional data and operations over those classes are implemented in other classes linked to those</w:t>
-      </w:r>
-    </w:p>
-    <w:p>
-      <w:pPr>
-        <w:pStyle w:val="Heading2"/>
-      </w:pPr>
-      <w:r>
-        <w:t xml:space="preserve">Open/Closed </w:t>
-      </w:r>
-      <w:proofErr w:type="spellStart"/>
-      <w:r>
-        <w:t>Prinpciple</w:t>
-      </w:r>
-      <w:proofErr w:type="spellEnd"/>
-    </w:p>
-    <w:p>
-      <w:r>
-        <w:t>Software should be open for extension but closed for modification has kind of been fulfilled. If we want to add new features the current classes have been created in a way which allows that without having to modify the code too much. If we want a new user type it can be attacked to the Person Tree, a new comment type, it can be attached to either of the derived comment classes. If we want to build in a login system it can be attached to the GUI or the person class can have an interface which does that</w:t>
-      </w:r>
-    </w:p>
-    <w:p>
-      <w:pPr>
-        <w:pStyle w:val="Heading2"/>
-      </w:pPr>
-      <w:proofErr w:type="spellStart"/>
-      <w:r>
-        <w:t>Liskov</w:t>
-      </w:r>
-      <w:proofErr w:type="spellEnd"/>
-      <w:r>
-        <w:t xml:space="preserve"> Substitution Principle</w:t>
-      </w:r>
-    </w:p>
-    <w:p>
-      <w:r>
-        <w:t xml:space="preserve">The only case where this is not possible is if you want to switch between the Project Manager and the Users, because users can comment, create reports </w:t>
-      </w:r>
-      <w:proofErr w:type="spellStart"/>
-      <w:r>
-        <w:t>etc</w:t>
-      </w:r>
-      <w:proofErr w:type="spellEnd"/>
-      <w:r>
-        <w:t xml:space="preserve"> and the PM cannot, the pm can do some things the </w:t>
-      </w:r>
-      <w:proofErr w:type="spellStart"/>
-      <w:r>
-        <w:t>ussers</w:t>
-      </w:r>
-      <w:proofErr w:type="spellEnd"/>
-      <w:r>
-        <w:t xml:space="preserve"> cannot. This is not managed within those classes themselves</w:t>
-      </w:r>
-    </w:p>
-    <w:p>
       <w:bookmarkStart w:id="0" w:name="_GoBack"/>
       <w:bookmarkEnd w:id="0"/>
     </w:p>
+    <w:p>
+      <w:r>
+        <w:t>The same image is located in the folder in which this document is under the name “</w:t>
+      </w:r>
+      <w:r>
+        <w:t>Class Diagram v2</w:t>
+      </w:r>
+      <w:r>
+        <w:t>.jpg”</w:t>
+      </w:r>
+    </w:p>
+    <w:p>
+      <w:pPr>
+        <w:pStyle w:val="Heading1"/>
+      </w:pPr>
+      <w:r>
+        <w:lastRenderedPageBreak/>
+        <w:t>GUI Classes and Forms</w:t>
+      </w:r>
+      <w:r>
+        <w:t xml:space="preserve"> </w:t>
+      </w:r>
+    </w:p>
+    <w:p>
+      <w:r>
+        <w:t>To avoid creating new classes or using the core ones the GUI will use proxy classes which are pointing towards the Issues and Comments, the Person tree is the only one directly accessed by the user interface. As said, the proxy classes are</w:t>
+      </w:r>
+    </w:p>
+    <w:p>
+      <w:pPr>
+        <w:pStyle w:val="Heading2"/>
+      </w:pPr>
+      <w:r>
+        <w:t xml:space="preserve">Class </w:t>
+      </w:r>
+      <w:proofErr w:type="spellStart"/>
+      <w:r>
+        <w:t>IssueProxy</w:t>
+      </w:r>
+      <w:proofErr w:type="spellEnd"/>
+    </w:p>
+    <w:p>
+      <w:r>
+        <w:t xml:space="preserve">In order for this to work as intended, a predefined </w:t>
+      </w:r>
+      <w:proofErr w:type="spellStart"/>
+      <w:r>
+        <w:t>IssueList</w:t>
+      </w:r>
+      <w:proofErr w:type="spellEnd"/>
+      <w:r>
+        <w:t xml:space="preserve"> has to exist which is named after the monitored project, the name of the variable is </w:t>
+      </w:r>
+      <w:proofErr w:type="spellStart"/>
+      <w:r>
+        <w:t>globalIssueList</w:t>
+      </w:r>
+      <w:proofErr w:type="spellEnd"/>
+      <w:r>
+        <w:t xml:space="preserve"> and it is used to track all of the folders and issues in the given project. </w:t>
+      </w:r>
+      <w:proofErr w:type="spellStart"/>
+      <w:proofErr w:type="gramStart"/>
+      <w:r>
+        <w:t>Lets</w:t>
+      </w:r>
+      <w:proofErr w:type="spellEnd"/>
+      <w:proofErr w:type="gramEnd"/>
+      <w:r>
+        <w:t xml:space="preserve"> say the user of Amphibian is a gaming company</w:t>
+      </w:r>
+      <w:r>
+        <w:t xml:space="preserve">, </w:t>
+      </w:r>
+      <w:proofErr w:type="spellStart"/>
+      <w:r>
+        <w:t>globalIssueList</w:t>
+      </w:r>
+      <w:proofErr w:type="spellEnd"/>
+      <w:r>
+        <w:t xml:space="preserve"> will be named after the tracked game and it will contain all of the issues related to that game</w:t>
+      </w:r>
+    </w:p>
+    <w:p>
+      <w:pPr>
+        <w:pStyle w:val="ListParagraph"/>
+        <w:numPr>
+          <w:ilvl w:val="0"/>
+          <w:numId w:val="1"/>
+        </w:numPr>
+      </w:pPr>
+      <w:r>
+        <w:t>Public constructor and destructor</w:t>
+      </w:r>
+    </w:p>
+    <w:p>
+      <w:pPr>
+        <w:pStyle w:val="ListParagraph"/>
+        <w:numPr>
+          <w:ilvl w:val="0"/>
+          <w:numId w:val="1"/>
+        </w:numPr>
+      </w:pPr>
+      <w:r>
+        <w:t xml:space="preserve">Private Issue </w:t>
+      </w:r>
+      <w:proofErr w:type="spellStart"/>
+      <w:r>
+        <w:t>viewedIssue</w:t>
+      </w:r>
+      <w:proofErr w:type="spellEnd"/>
+    </w:p>
+    <w:p>
+      <w:pPr>
+        <w:pStyle w:val="ListParagraph"/>
+        <w:numPr>
+          <w:ilvl w:val="0"/>
+          <w:numId w:val="1"/>
+        </w:numPr>
+      </w:pPr>
+      <w:r>
+        <w:t xml:space="preserve">Public Constructor: public </w:t>
+      </w:r>
+      <w:proofErr w:type="spellStart"/>
+      <w:r>
+        <w:t>IssueProxy</w:t>
+      </w:r>
+      <w:proofErr w:type="spellEnd"/>
+      <w:r>
+        <w:t xml:space="preserve"> (Issue vi)</w:t>
+      </w:r>
+    </w:p>
+    <w:p>
+      <w:pPr>
+        <w:pStyle w:val="ListParagraph"/>
+        <w:numPr>
+          <w:ilvl w:val="0"/>
+          <w:numId w:val="2"/>
+        </w:numPr>
+      </w:pPr>
+      <w:r>
+        <w:t xml:space="preserve">If vi is specified then </w:t>
+      </w:r>
+      <w:proofErr w:type="spellStart"/>
+      <w:r>
+        <w:t>viewedIssue</w:t>
+      </w:r>
+      <w:proofErr w:type="spellEnd"/>
+      <w:r>
+        <w:t xml:space="preserve"> becomes that, if not, </w:t>
+      </w:r>
+      <w:proofErr w:type="spellStart"/>
+      <w:r>
+        <w:t>viewedIssue</w:t>
+      </w:r>
+      <w:proofErr w:type="spellEnd"/>
+      <w:r>
+        <w:t xml:space="preserve"> becomes the </w:t>
+      </w:r>
+      <w:proofErr w:type="spellStart"/>
+      <w:r>
+        <w:t>globalIssueList</w:t>
+      </w:r>
+      <w:proofErr w:type="spellEnd"/>
+    </w:p>
+    <w:p>
+      <w:pPr>
+        <w:pStyle w:val="ListParagraph"/>
+        <w:numPr>
+          <w:ilvl w:val="0"/>
+          <w:numId w:val="1"/>
+        </w:numPr>
+      </w:pPr>
+      <w:r>
+        <w:t xml:space="preserve">Public method </w:t>
+      </w:r>
+      <w:proofErr w:type="spellStart"/>
+      <w:r>
+        <w:t>getName</w:t>
+      </w:r>
+      <w:proofErr w:type="spellEnd"/>
+    </w:p>
+    <w:p>
+      <w:pPr>
+        <w:pStyle w:val="ListParagraph"/>
+        <w:numPr>
+          <w:ilvl w:val="0"/>
+          <w:numId w:val="2"/>
+        </w:numPr>
+      </w:pPr>
+      <w:r>
+        <w:t>Returns the name of the viewed issue</w:t>
+      </w:r>
+    </w:p>
+    <w:p>
+      <w:pPr>
+        <w:pStyle w:val="ListParagraph"/>
+        <w:numPr>
+          <w:ilvl w:val="0"/>
+          <w:numId w:val="1"/>
+        </w:numPr>
+      </w:pPr>
+      <w:r>
+        <w:t xml:space="preserve">Public method </w:t>
+      </w:r>
+      <w:proofErr w:type="spellStart"/>
+      <w:r>
+        <w:t>getSubIssues</w:t>
+      </w:r>
+      <w:proofErr w:type="spellEnd"/>
+    </w:p>
+    <w:p>
+      <w:pPr>
+        <w:pStyle w:val="ListParagraph"/>
+        <w:numPr>
+          <w:ilvl w:val="0"/>
+          <w:numId w:val="2"/>
+        </w:numPr>
+      </w:pPr>
+      <w:r>
+        <w:t xml:space="preserve">Gets the issues contained in </w:t>
+      </w:r>
+      <w:proofErr w:type="spellStart"/>
+      <w:r>
+        <w:t>IssueList</w:t>
+      </w:r>
+      <w:proofErr w:type="spellEnd"/>
+      <w:r>
+        <w:t xml:space="preserve"> if that is the tracked Issue, if not, will return a null value</w:t>
+      </w:r>
+    </w:p>
+    <w:p>
+      <w:pPr>
+        <w:pStyle w:val="ListParagraph"/>
+        <w:numPr>
+          <w:ilvl w:val="0"/>
+          <w:numId w:val="1"/>
+        </w:numPr>
+      </w:pPr>
+      <w:r>
+        <w:t xml:space="preserve">Public method </w:t>
+      </w:r>
+      <w:proofErr w:type="spellStart"/>
+      <w:r>
+        <w:t>newIssue</w:t>
+      </w:r>
+      <w:proofErr w:type="spellEnd"/>
+    </w:p>
+    <w:p>
+      <w:pPr>
+        <w:pStyle w:val="ListParagraph"/>
+        <w:numPr>
+          <w:ilvl w:val="0"/>
+          <w:numId w:val="2"/>
+        </w:numPr>
+      </w:pPr>
+      <w:r>
+        <w:t xml:space="preserve">Will check if the Person calling is of type User or derived from it. If that is the case the function checks if </w:t>
+      </w:r>
+      <w:proofErr w:type="spellStart"/>
+      <w:r>
+        <w:t>viewedIssue</w:t>
+      </w:r>
+      <w:proofErr w:type="spellEnd"/>
+      <w:r>
+        <w:t xml:space="preserve"> is of type </w:t>
+      </w:r>
+      <w:proofErr w:type="spellStart"/>
+      <w:r>
+        <w:t>IssueList</w:t>
+      </w:r>
+      <w:proofErr w:type="spellEnd"/>
+      <w:r>
+        <w:t>, if so it will show the form for creating a new issue</w:t>
+      </w:r>
+    </w:p>
+    <w:p>
+      <w:pPr>
+        <w:pStyle w:val="ListParagraph"/>
+        <w:numPr>
+          <w:ilvl w:val="0"/>
+          <w:numId w:val="1"/>
+        </w:numPr>
+      </w:pPr>
+      <w:r>
+        <w:t xml:space="preserve">Public method </w:t>
+      </w:r>
+      <w:proofErr w:type="spellStart"/>
+      <w:r>
+        <w:t>getComments</w:t>
+      </w:r>
+      <w:proofErr w:type="spellEnd"/>
+      <w:r>
+        <w:t>(</w:t>
+      </w:r>
+      <w:proofErr w:type="spellStart"/>
+      <w:r>
+        <w:t>int</w:t>
+      </w:r>
+      <w:proofErr w:type="spellEnd"/>
+      <w:r>
+        <w:t xml:space="preserve"> page) -&gt; List&lt;</w:t>
+      </w:r>
+      <w:proofErr w:type="spellStart"/>
+      <w:r>
+        <w:t>CommentProxy</w:t>
+      </w:r>
+      <w:proofErr w:type="spellEnd"/>
+      <w:r>
+        <w:t>&gt;</w:t>
+      </w:r>
+    </w:p>
+    <w:p>
+      <w:pPr>
+        <w:pStyle w:val="ListParagraph"/>
+        <w:numPr>
+          <w:ilvl w:val="0"/>
+          <w:numId w:val="2"/>
+        </w:numPr>
+      </w:pPr>
+      <w:r>
+        <w:t xml:space="preserve">First checks if </w:t>
+      </w:r>
+      <w:proofErr w:type="spellStart"/>
+      <w:r>
+        <w:t>viewedIssue</w:t>
+      </w:r>
+      <w:proofErr w:type="spellEnd"/>
+      <w:r>
+        <w:t xml:space="preserve"> is of type </w:t>
+      </w:r>
+      <w:proofErr w:type="spellStart"/>
+      <w:r>
+        <w:t>SingleIssue</w:t>
+      </w:r>
+      <w:proofErr w:type="spellEnd"/>
+      <w:r>
+        <w:t xml:space="preserve"> and if that is the case it will get a list of comment proxies. </w:t>
+      </w:r>
+    </w:p>
+    <w:p>
+      <w:pPr>
+        <w:pStyle w:val="ListParagraph"/>
+        <w:numPr>
+          <w:ilvl w:val="0"/>
+          <w:numId w:val="2"/>
+        </w:numPr>
+      </w:pPr>
+      <w:r>
+        <w:t>Depending on the given integer it will give different sets of comments, for example if page==1 then the first 10 comments in that issue are displayed, if page ==3 then comments 21-30 are displayed</w:t>
+      </w:r>
+    </w:p>
+    <w:p>
+      <w:pPr>
+        <w:pStyle w:val="ListParagraph"/>
+        <w:numPr>
+          <w:ilvl w:val="0"/>
+          <w:numId w:val="1"/>
+        </w:numPr>
+      </w:pPr>
+      <w:r>
+        <w:t xml:space="preserve">Public method </w:t>
+      </w:r>
+      <w:proofErr w:type="spellStart"/>
+      <w:r>
+        <w:t>editIssue</w:t>
+      </w:r>
+      <w:proofErr w:type="spellEnd"/>
+    </w:p>
+    <w:p>
+      <w:pPr>
+        <w:pStyle w:val="ListParagraph"/>
+        <w:numPr>
+          <w:ilvl w:val="0"/>
+          <w:numId w:val="2"/>
+        </w:numPr>
+      </w:pPr>
+      <w:r>
+        <w:t xml:space="preserve">Checks if the Person meets the criteria and opens the edit form. When done it will first save the </w:t>
+      </w:r>
+      <w:proofErr w:type="spellStart"/>
+      <w:r>
+        <w:t>viewedIssue</w:t>
+      </w:r>
+      <w:proofErr w:type="spellEnd"/>
+      <w:r>
+        <w:t xml:space="preserve"> into the history and then replace the data with the ones in the edit form</w:t>
+      </w:r>
+    </w:p>
+    <w:p>
+      <w:pPr>
+        <w:pStyle w:val="ListParagraph"/>
+        <w:numPr>
+          <w:ilvl w:val="0"/>
+          <w:numId w:val="1"/>
+        </w:numPr>
+      </w:pPr>
+      <w:r>
+        <w:t xml:space="preserve">Public method </w:t>
+      </w:r>
+      <w:proofErr w:type="spellStart"/>
+      <w:r>
+        <w:t>getRelated</w:t>
+      </w:r>
+      <w:proofErr w:type="spellEnd"/>
+      <w:r>
+        <w:t xml:space="preserve"> -&gt; List&lt;</w:t>
+      </w:r>
+      <w:proofErr w:type="spellStart"/>
+      <w:r>
+        <w:t>SingleIssue</w:t>
+      </w:r>
+      <w:proofErr w:type="spellEnd"/>
+      <w:r>
+        <w:t>&gt;</w:t>
+      </w:r>
+    </w:p>
+    <w:p>
+      <w:pPr>
+        <w:pStyle w:val="ListParagraph"/>
+        <w:numPr>
+          <w:ilvl w:val="0"/>
+          <w:numId w:val="2"/>
+        </w:numPr>
+      </w:pPr>
+      <w:r>
+        <w:t>Gets the related issues to this one</w:t>
+      </w:r>
+    </w:p>
+    <w:p>
+      <w:pPr>
+        <w:pStyle w:val="Heading2"/>
+      </w:pPr>
+      <w:proofErr w:type="gramStart"/>
+      <w:r>
+        <w:t xml:space="preserve">Class  </w:t>
+      </w:r>
+      <w:proofErr w:type="spellStart"/>
+      <w:r>
+        <w:t>CommentProxy</w:t>
+      </w:r>
+      <w:proofErr w:type="spellEnd"/>
+      <w:proofErr w:type="gramEnd"/>
+    </w:p>
+    <w:p>
+      <w:r>
+        <w:t xml:space="preserve">Same as the </w:t>
+      </w:r>
+      <w:proofErr w:type="spellStart"/>
+      <w:r>
+        <w:t>IssueProxy</w:t>
+      </w:r>
+      <w:proofErr w:type="spellEnd"/>
+      <w:r>
+        <w:t xml:space="preserve"> but for comments, no need to type down the methods as you can probably assume which ones are in here</w:t>
+      </w:r>
+    </w:p>
+    <w:p>
+      <w:r>
+        <w:t>The proxies are sort of the control part of the system which transfers the orders from the forms to the shell and therefore influences that and the core, now for the forms, I will just quickly go over them</w:t>
+      </w:r>
+    </w:p>
+    <w:p>
+      <w:pPr>
+        <w:pStyle w:val="Heading2"/>
+      </w:pPr>
+      <w:r>
+        <w:lastRenderedPageBreak/>
+        <w:t xml:space="preserve">Form </w:t>
+      </w:r>
+      <w:proofErr w:type="spellStart"/>
+      <w:r>
+        <w:t>NewIssue</w:t>
+      </w:r>
+      <w:proofErr w:type="spellEnd"/>
+    </w:p>
+    <w:p>
+      <w:pPr>
+        <w:pStyle w:val="ListParagraph"/>
+        <w:numPr>
+          <w:ilvl w:val="0"/>
+          <w:numId w:val="1"/>
+        </w:numPr>
+      </w:pPr>
+      <w:r>
+        <w:t xml:space="preserve">Just a form used to input data about the new issue, it is called by the </w:t>
+      </w:r>
+      <w:proofErr w:type="spellStart"/>
+      <w:r>
+        <w:t>IssueProxy</w:t>
+      </w:r>
+      <w:proofErr w:type="spellEnd"/>
+      <w:r>
+        <w:t xml:space="preserve"> and till this form is closed the thread of the </w:t>
+      </w:r>
+      <w:proofErr w:type="spellStart"/>
+      <w:r>
+        <w:t>IssueProxy</w:t>
+      </w:r>
+      <w:proofErr w:type="spellEnd"/>
+      <w:r>
+        <w:t xml:space="preserve"> will wait. When it is closed the data is verified and the </w:t>
+      </w:r>
+      <w:proofErr w:type="spellStart"/>
+      <w:r>
+        <w:t>IssueProxy</w:t>
+      </w:r>
+      <w:proofErr w:type="spellEnd"/>
+      <w:r>
+        <w:t xml:space="preserve"> saves the data</w:t>
+      </w:r>
+    </w:p>
+    <w:p>
+      <w:pPr>
+        <w:pStyle w:val="ListParagraph"/>
+        <w:numPr>
+          <w:ilvl w:val="0"/>
+          <w:numId w:val="1"/>
+        </w:numPr>
+      </w:pPr>
+      <w:r>
+        <w:t>To simplify things the same form can be used to edit, just add a Boolean to the constructor</w:t>
+      </w:r>
+    </w:p>
+    <w:p>
+      <w:pPr>
+        <w:pStyle w:val="Heading2"/>
+      </w:pPr>
+      <w:r>
+        <w:t xml:space="preserve">Form </w:t>
+      </w:r>
+      <w:proofErr w:type="spellStart"/>
+      <w:r>
+        <w:t>NewComment</w:t>
+      </w:r>
+      <w:proofErr w:type="spellEnd"/>
+    </w:p>
+    <w:p>
+      <w:pPr>
+        <w:pStyle w:val="ListParagraph"/>
+        <w:numPr>
+          <w:ilvl w:val="0"/>
+          <w:numId w:val="1"/>
+        </w:numPr>
+      </w:pPr>
+      <w:r>
+        <w:t xml:space="preserve">Same as </w:t>
+      </w:r>
+      <w:proofErr w:type="spellStart"/>
+      <w:r>
+        <w:t>NewIssue</w:t>
+      </w:r>
+      <w:proofErr w:type="spellEnd"/>
+      <w:r>
+        <w:t xml:space="preserve"> but uses the </w:t>
+      </w:r>
+      <w:proofErr w:type="spellStart"/>
+      <w:r>
+        <w:t>CommentProxy</w:t>
+      </w:r>
+      <w:proofErr w:type="spellEnd"/>
+    </w:p>
+    <w:p>
+      <w:pPr>
+        <w:pStyle w:val="Heading2"/>
+      </w:pPr>
+      <w:r>
+        <w:t xml:space="preserve">Form </w:t>
+      </w:r>
+      <w:proofErr w:type="spellStart"/>
+      <w:r>
+        <w:t>SearchForm</w:t>
+      </w:r>
+      <w:proofErr w:type="spellEnd"/>
+    </w:p>
+    <w:p>
+      <w:pPr>
+        <w:pStyle w:val="ListParagraph"/>
+        <w:numPr>
+          <w:ilvl w:val="0"/>
+          <w:numId w:val="1"/>
+        </w:numPr>
+      </w:pPr>
+      <w:r>
+        <w:t xml:space="preserve">Contains filters and the result </w:t>
+      </w:r>
+      <w:proofErr w:type="spellStart"/>
+      <w:r>
+        <w:t>datagridview</w:t>
+      </w:r>
+      <w:proofErr w:type="spellEnd"/>
+      <w:r>
+        <w:t xml:space="preserve">. When the search button is pressed the form accesses the class </w:t>
+      </w:r>
+      <w:proofErr w:type="spellStart"/>
+      <w:r>
+        <w:t>IssueContainer</w:t>
+      </w:r>
+      <w:proofErr w:type="spellEnd"/>
+      <w:r>
+        <w:t xml:space="preserve"> and uses its methods to get the issue list which matches the filters, then displays that in the </w:t>
+      </w:r>
+      <w:proofErr w:type="spellStart"/>
+      <w:r>
+        <w:t>DataGridView</w:t>
+      </w:r>
+      <w:proofErr w:type="spellEnd"/>
+    </w:p>
+    <w:p>
+      <w:pPr>
+        <w:pStyle w:val="ListParagraph"/>
+        <w:numPr>
+          <w:ilvl w:val="0"/>
+          <w:numId w:val="1"/>
+        </w:numPr>
+      </w:pPr>
+      <w:r>
+        <w:t xml:space="preserve">When the users selects an item in the </w:t>
+      </w:r>
+      <w:proofErr w:type="spellStart"/>
+      <w:r>
+        <w:t>DataGridView</w:t>
+      </w:r>
+      <w:proofErr w:type="spellEnd"/>
+      <w:r>
+        <w:t xml:space="preserve"> the </w:t>
+      </w:r>
+      <w:proofErr w:type="spellStart"/>
+      <w:r>
+        <w:t>IssueProxy</w:t>
+      </w:r>
+      <w:proofErr w:type="spellEnd"/>
+      <w:r>
+        <w:t xml:space="preserve"> is set to that one and the form </w:t>
+      </w:r>
+      <w:proofErr w:type="spellStart"/>
+      <w:r>
+        <w:t>ViewIssue</w:t>
+      </w:r>
+      <w:proofErr w:type="spellEnd"/>
+      <w:r>
+        <w:t xml:space="preserve"> is opened</w:t>
+      </w:r>
+    </w:p>
+    <w:p>
+      <w:pPr>
+        <w:pStyle w:val="Heading2"/>
+      </w:pPr>
+      <w:r>
+        <w:t xml:space="preserve">Form </w:t>
+      </w:r>
+      <w:proofErr w:type="spellStart"/>
+      <w:r>
+        <w:t>ViewIssue</w:t>
+      </w:r>
+      <w:proofErr w:type="spellEnd"/>
+    </w:p>
+    <w:p>
+      <w:pPr>
+        <w:pStyle w:val="ListParagraph"/>
+        <w:numPr>
+          <w:ilvl w:val="0"/>
+          <w:numId w:val="1"/>
+        </w:numPr>
+      </w:pPr>
+      <w:r>
+        <w:t xml:space="preserve">Opens up the proxy specified in a separate form with all of its </w:t>
+      </w:r>
+      <w:proofErr w:type="spellStart"/>
+      <w:r>
+        <w:t>commets</w:t>
+      </w:r>
+      <w:proofErr w:type="spellEnd"/>
+      <w:r>
+        <w:t xml:space="preserve"> (</w:t>
+      </w:r>
+      <w:proofErr w:type="spellStart"/>
+      <w:r>
+        <w:t>commentProxies</w:t>
+      </w:r>
+      <w:proofErr w:type="spellEnd"/>
+      <w:r>
+        <w:t>) and related issues</w:t>
+      </w:r>
+    </w:p>
+    <w:p>
+      <w:pPr>
+        <w:pStyle w:val="ListParagraph"/>
+        <w:numPr>
+          <w:ilvl w:val="0"/>
+          <w:numId w:val="1"/>
+        </w:numPr>
+      </w:pPr>
+      <w:r>
+        <w:t>Contains buttons used to navigate through the comments and edit/view the subtasks and the open issue</w:t>
+      </w:r>
+    </w:p>
+    <w:p>
+      <w:pPr>
+        <w:pStyle w:val="Heading2"/>
+      </w:pPr>
+      <w:r>
+        <w:t xml:space="preserve">Form </w:t>
+      </w:r>
+      <w:proofErr w:type="spellStart"/>
+      <w:r>
+        <w:t>MainForm</w:t>
+      </w:r>
+      <w:proofErr w:type="spellEnd"/>
+    </w:p>
+    <w:p>
+      <w:pPr>
+        <w:pStyle w:val="ListParagraph"/>
+        <w:numPr>
+          <w:ilvl w:val="0"/>
+          <w:numId w:val="1"/>
+        </w:numPr>
+      </w:pPr>
+      <w:r>
+        <w:t xml:space="preserve">Shows features based on which type of user is currently viewing it, multiple versions of this form can be open at a time and they contain links towards the search form and the </w:t>
+      </w:r>
+      <w:proofErr w:type="spellStart"/>
+      <w:r>
+        <w:t>ViewIssue</w:t>
+      </w:r>
+      <w:proofErr w:type="spellEnd"/>
+      <w:r>
+        <w:t xml:space="preserve"> form (when this is accessed it will open up the last viewed IssueProxy)</w:t>
+      </w:r>
+    </w:p>
+    <w:p>
+      <w:pPr>
+        <w:ind w:left="360"/>
+      </w:pPr>
+    </w:p>
+    <w:p>
+      <w:pPr>
+        <w:pStyle w:val="Heading1"/>
+      </w:pPr>
+      <w:r>
+        <w:t>SOLID Object Oriented Design Principles</w:t>
+      </w:r>
+    </w:p>
+    <w:p>
+      <w:pPr>
+        <w:pStyle w:val="Heading2"/>
+      </w:pPr>
+      <w:r>
+        <w:t>Single Responsibility Principle</w:t>
+      </w:r>
+    </w:p>
+    <w:p>
+      <w:r>
+        <w:t>This principle states that a class should have only one single responsibility, which as we see is present in the current classes. Each of the core classes serves only to store some basic data related to the object. The additional data and operations over those classes are implemented in other classes linked to those</w:t>
+      </w:r>
+    </w:p>
+    <w:p>
+      <w:pPr>
+        <w:pStyle w:val="Heading2"/>
+      </w:pPr>
+      <w:r>
+        <w:t xml:space="preserve">Open/Closed </w:t>
+      </w:r>
+      <w:proofErr w:type="spellStart"/>
+      <w:r>
+        <w:t>Prinpciple</w:t>
+      </w:r>
+      <w:proofErr w:type="spellEnd"/>
+    </w:p>
+    <w:p>
+      <w:r>
+        <w:t>Software should be open for extension but closed for modification has kind of been fulfilled. If we want to add new features the current classes have been created in a way which allows that without having to modify the code too much. If we want a new user type it can be attacked to the Person Tree, a new comment type, it can be attached to either of the derived comment classes. If we want to build in a login system it can be attached to the GUI or the person class can have an interface which does that</w:t>
+      </w:r>
+    </w:p>
+    <w:p>
+      <w:pPr>
+        <w:pStyle w:val="Heading2"/>
+      </w:pPr>
+      <w:proofErr w:type="spellStart"/>
+      <w:r>
+        <w:t>Liskov</w:t>
+      </w:r>
+      <w:proofErr w:type="spellEnd"/>
+      <w:r>
+        <w:t xml:space="preserve"> Substitution Principle</w:t>
+      </w:r>
+    </w:p>
+    <w:p>
+      <w:r>
+        <w:t xml:space="preserve">The only case where this is not possible is if you want to switch between the Project Manager and the Users, because users can comment, create reports </w:t>
+      </w:r>
+      <w:proofErr w:type="spellStart"/>
+      <w:r>
+        <w:t>etc</w:t>
+      </w:r>
+      <w:proofErr w:type="spellEnd"/>
+      <w:r>
+        <w:t xml:space="preserve"> and the PM cannot, the pm can do some things the </w:t>
+      </w:r>
+      <w:proofErr w:type="spellStart"/>
+      <w:r>
+        <w:t>ussers</w:t>
+      </w:r>
+      <w:proofErr w:type="spellEnd"/>
+      <w:r>
+        <w:t xml:space="preserve"> cannot. This is not managed within those classes themselves</w:t>
+      </w:r>
+    </w:p>
+    <w:p/>
     <w:sectPr>
       <w:pgSz w:w="11906" w:h="16838"/>
       <w:pgMar w:top="1417" w:right="1417" w:bottom="1417" w:left="1417" w:header="708" w:footer="708" w:gutter="0"/>
@@ -3174,7 +3182,7 @@
 
 <file path=word/numbering.xml><?xml version="1.0" encoding="utf-8"?>
 <w:numbering xmlns:wpc="http://schemas.microsoft.com/office/word/2010/wordprocessingCanvas" xmlns:mc="http://schemas.openxmlformats.org/markup-compatibility/2006" xmlns:o="urn:schemas-microsoft-com:office:office" xmlns:r="http://schemas.openxmlformats.org/officeDocument/2006/relationships" xmlns:m="http://schemas.openxmlformats.org/officeDocument/2006/math" xmlns:v="urn:schemas-microsoft-com:vml" xmlns:wp14="http://schemas.microsoft.com/office/word/2010/wordprocessingDrawing" xmlns:wp="http://schemas.openxmlformats.org/drawingml/2006/wordprocessingDrawing" xmlns:w10="urn:schemas-microsoft-com:office:word" xmlns:w="http://schemas.openxmlformats.org/wordprocessingml/2006/main" xmlns:w14="http://schemas.microsoft.com/office/word/2010/wordml" xmlns:w15="http://schemas.microsoft.com/office/word/2012/wordml" xmlns:wpg="http://schemas.microsoft.com/office/word/2010/wordprocessingGroup" xmlns:wpi="http://schemas.microsoft.com/office/word/2010/wordprocessingInk" xmlns:wne="http://schemas.microsoft.com/office/word/2006/wordml" xmlns:wps="http://schemas.microsoft.com/office/word/2010/wordprocessingShape" mc:Ignorable="w14 w15 wp14">
-  <w:abstractNum w:abstractNumId="0">
+  <w:abstractNum w:abstractNumId="0" w15:restartNumberingAfterBreak="0">
     <w:nsid w:val="014565C3"/>
     <w:multiLevelType w:val="hybridMultilevel"/>
     <w:tmpl w:val="DE18E4C4"/>
@@ -3286,7 +3294,7 @@
       </w:rPr>
     </w:lvl>
   </w:abstractNum>
-  <w:abstractNum w:abstractNumId="1">
+  <w:abstractNum w:abstractNumId="1" w15:restartNumberingAfterBreak="0">
     <w:nsid w:val="2A2B5F2C"/>
     <w:multiLevelType w:val="hybridMultilevel"/>
     <w:tmpl w:val="DB249462"/>
@@ -3398,7 +3406,7 @@
       </w:rPr>
     </w:lvl>
   </w:abstractNum>
-  <w:abstractNum w:abstractNumId="2">
+  <w:abstractNum w:abstractNumId="2" w15:restartNumberingAfterBreak="0">
     <w:nsid w:val="415769B0"/>
     <w:multiLevelType w:val="hybridMultilevel"/>
     <w:tmpl w:val="375A0918"/>
@@ -3510,7 +3518,7 @@
       </w:rPr>
     </w:lvl>
   </w:abstractNum>
-  <w:abstractNum w:abstractNumId="3">
+  <w:abstractNum w:abstractNumId="3" w15:restartNumberingAfterBreak="0">
     <w:nsid w:val="74CE60F1"/>
     <w:multiLevelType w:val="hybridMultilevel"/>
     <w:tmpl w:val="34F87598"/>

</xml_diff>